<commit_message>
el desastre que hicimos al finalizar
</commit_message>
<xml_diff>
--- a/Documentacion/Documentacion/CARATULA.docx
+++ b/Documentacion/Documentacion/CARATULA.docx
@@ -688,7 +688,7 @@
           <w:szCs w:val="24"/>
           <w:lang w:val="pt-BR" w:eastAsia="es-ES"/>
         </w:rPr>
-        <w:t>ARQUITECTURA DE SOFTWARE</w:t>
+        <w:t>TECNOLOGIA WEB</w:t>
       </w:r>
     </w:p>
     <w:p>
@@ -759,7 +759,18 @@
           <w:szCs w:val="24"/>
           <w:lang w:val="pt-BR" w:eastAsia="es-ES"/>
         </w:rPr>
-        <w:t>ING. JOSE OBED VEIZAGA GONZALES.</w:t>
+        <w:t xml:space="preserve">ING. EVANS </w:t>
+      </w:r>
+      <w:bookmarkStart w:id="0" w:name="_GoBack"/>
+      <w:bookmarkEnd w:id="0"/>
+      <w:r>
+        <w:rPr>
+          <w:rFonts w:ascii="Times New Roman" w:eastAsia="Times New Roman" w:hAnsi="Times New Roman" w:cs="Times New Roman"/>
+          <w:sz w:val="24"/>
+          <w:szCs w:val="24"/>
+          <w:lang w:val="pt-BR" w:eastAsia="es-ES"/>
+        </w:rPr>
+        <w:t>.</w:t>
       </w:r>
     </w:p>
     <w:p>
@@ -840,7 +851,25 @@
           <w:lang w:val="pt-BR" w:eastAsia="es-ES"/>
         </w:rPr>
         <w:tab/>
-        <w:t xml:space="preserve"> “SA</w:t>
+        <w:t xml:space="preserve"> “</w:t>
+      </w:r>
+      <w:r>
+        <w:rPr>
+          <w:rFonts w:ascii="Times New Roman" w:eastAsia="Times New Roman" w:hAnsi="Times New Roman" w:cs="Times New Roman"/>
+          <w:sz w:val="24"/>
+          <w:szCs w:val="24"/>
+          <w:lang w:val="pt-BR" w:eastAsia="es-ES"/>
+        </w:rPr>
+        <w:t xml:space="preserve">06 - </w:t>
+      </w:r>
+      <w:r>
+        <w:rPr>
+          <w:rFonts w:ascii="Times New Roman" w:eastAsia="Times New Roman" w:hAnsi="Times New Roman" w:cs="Times New Roman"/>
+          <w:sz w:val="24"/>
+          <w:szCs w:val="24"/>
+          <w:lang w:val="pt-BR" w:eastAsia="es-ES"/>
+        </w:rPr>
+        <w:t>SA</w:t>
       </w:r>
       <w:r>
         <w:rPr>
@@ -872,8 +901,6 @@
         </w:rPr>
         <w:tab/>
       </w:r>
-      <w:bookmarkStart w:id="0" w:name="_GoBack"/>
-      <w:bookmarkEnd w:id="0"/>
     </w:p>
     <w:sectPr>
       <w:pgSz w:w="12240" w:h="15840" w:code="1"/>

</xml_diff>